<commit_message>
Nye baggrunde til telefon
</commit_message>
<xml_diff>
--- a/Rapport og Bilag/Bilag 6 - PORTAL Brugertest Spørgsmål.docx
+++ b/Rapport og Bilag/Bilag 6 - PORTAL Brugertest Spørgsmål.docx
@@ -8,16 +8,19 @@
           <w:rFonts w:ascii="Arial" w:hAnsi="Arial" w:cs="Arial"/>
           <w:b/>
           <w:bCs/>
-        </w:rPr>
-      </w:pPr>
-      <w:r>
-        <w:rPr>
-          <w:rFonts w:ascii="Arial" w:hAnsi="Arial" w:cs="Arial"/>
-          <w:b/>
-          <w:bCs/>
           <w:u w:val="single"/>
-        </w:rPr>
-        <w:t>7.4 Double Diamond: Deliver/</w:t>
+          <w:lang w:val="en-US"/>
+        </w:rPr>
+      </w:pPr>
+      <w:r>
+        <w:rPr>
+          <w:rFonts w:ascii="Arial" w:hAnsi="Arial" w:cs="Arial"/>
+          <w:b/>
+          <w:bCs/>
+          <w:u w:val="single"/>
+          <w:lang w:val="en-US"/>
+        </w:rPr>
+        <w:t xml:space="preserve">Presentation </w:t>
       </w:r>
       <w:proofErr w:type="spellStart"/>
       <w:r>
@@ -26,8 +29,9 @@
           <w:b/>
           <w:bCs/>
           <w:u w:val="single"/>
-        </w:rPr>
-        <w:t>Implement</w:t>
+          <w:lang w:val="en-US"/>
+        </w:rPr>
+        <w:t>Powerpoint</w:t>
       </w:r>
       <w:proofErr w:type="spellEnd"/>
     </w:p>
@@ -35,6 +39,145 @@
       <w:pPr>
         <w:rPr>
           <w:rFonts w:ascii="Arial" w:hAnsi="Arial" w:cs="Arial"/>
+          <w:b/>
+          <w:bCs/>
+          <w:u w:val="single"/>
+          <w:lang w:val="en-US"/>
+        </w:rPr>
+      </w:pPr>
+    </w:p>
+    <w:p>
+      <w:pPr>
+        <w:rPr>
+          <w:rFonts w:ascii="Arial" w:hAnsi="Arial" w:cs="Arial"/>
+          <w:b/>
+          <w:bCs/>
+          <w:u w:val="single"/>
+        </w:rPr>
+      </w:pPr>
+      <w:r>
+        <w:rPr>
+          <w:rFonts w:ascii="Arial" w:hAnsi="Arial" w:cs="Arial"/>
+          <w:b/>
+          <w:bCs/>
+          <w:u w:val="single"/>
+        </w:rPr>
+        <w:t>Mere virksomhedsanalyse af Valve</w:t>
+      </w:r>
+    </w:p>
+    <w:p>
+      <w:pPr>
+        <w:rPr>
+          <w:rFonts w:ascii="Arial" w:hAnsi="Arial" w:cs="Arial"/>
+          <w:b/>
+          <w:bCs/>
+          <w:u w:val="single"/>
+        </w:rPr>
+      </w:pPr>
+    </w:p>
+    <w:p>
+      <w:pPr>
+        <w:rPr>
+          <w:rFonts w:ascii="Arial" w:hAnsi="Arial" w:cs="Arial"/>
+          <w:b/>
+          <w:bCs/>
+          <w:u w:val="single"/>
+        </w:rPr>
+      </w:pPr>
+      <w:r>
+        <w:rPr>
+          <w:rFonts w:ascii="Arial" w:hAnsi="Arial" w:cs="Arial"/>
+          <w:b/>
+          <w:bCs/>
+          <w:u w:val="single"/>
+        </w:rPr>
+        <w:t>Ikoner I illustrator</w:t>
+      </w:r>
+    </w:p>
+    <w:p>
+      <w:pPr>
+        <w:rPr>
+          <w:rFonts w:ascii="Arial" w:hAnsi="Arial" w:cs="Arial"/>
+          <w:b/>
+          <w:bCs/>
+          <w:u w:val="single"/>
+        </w:rPr>
+      </w:pPr>
+    </w:p>
+    <w:p>
+      <w:pPr>
+        <w:rPr>
+          <w:rFonts w:ascii="Arial" w:hAnsi="Arial" w:cs="Arial"/>
+          <w:b/>
+          <w:bCs/>
+          <w:u w:val="single"/>
+        </w:rPr>
+      </w:pPr>
+      <w:proofErr w:type="spellStart"/>
+      <w:r>
+        <w:rPr>
+          <w:rFonts w:ascii="Arial" w:hAnsi="Arial" w:cs="Arial"/>
+          <w:b/>
+          <w:bCs/>
+          <w:u w:val="single"/>
+        </w:rPr>
+        <w:t>Responsiv</w:t>
+      </w:r>
+      <w:proofErr w:type="spellEnd"/>
+      <w:r>
+        <w:rPr>
+          <w:rFonts w:ascii="Arial" w:hAnsi="Arial" w:cs="Arial"/>
+          <w:b/>
+          <w:bCs/>
+          <w:u w:val="single"/>
+        </w:rPr>
+        <w:t xml:space="preserve"> ned til telefon-f</w:t>
+      </w:r>
+      <w:r>
+        <w:rPr>
+          <w:rFonts w:ascii="Arial" w:hAnsi="Arial" w:cs="Arial"/>
+          <w:b/>
+          <w:bCs/>
+          <w:u w:val="single"/>
+        </w:rPr>
+        <w:t>ormat</w:t>
+      </w:r>
+    </w:p>
+    <w:p>
+      <w:pPr>
+        <w:rPr>
+          <w:rFonts w:ascii="Arial" w:hAnsi="Arial" w:cs="Arial"/>
+          <w:b/>
+          <w:bCs/>
+          <w:u w:val="single"/>
+        </w:rPr>
+      </w:pPr>
+    </w:p>
+    <w:p>
+      <w:pPr>
+        <w:rPr>
+          <w:rFonts w:ascii="Arial" w:hAnsi="Arial" w:cs="Arial"/>
+          <w:b/>
+          <w:bCs/>
+          <w:lang w:val="en-US"/>
+        </w:rPr>
+      </w:pPr>
+      <w:r>
+        <w:rPr>
+          <w:rFonts w:ascii="Arial" w:hAnsi="Arial" w:cs="Arial"/>
+          <w:b/>
+          <w:bCs/>
+          <w:u w:val="single"/>
+          <w:lang w:val="en-US"/>
+        </w:rPr>
+        <w:t>7.4 Double Diamond: Deliver/Implement</w:t>
+      </w:r>
+    </w:p>
+    <w:p>
+      <w:pPr>
+        <w:rPr>
+          <w:rFonts w:ascii="Arial" w:hAnsi="Arial" w:cs="Arial"/>
+          <w:lang w:val="en-US"/>
         </w:rPr>
       </w:pPr>
     </w:p>
@@ -1653,34 +1796,21 @@
         <w:rPr>
           <w:rFonts w:ascii="Arial" w:hAnsi="Arial" w:cs="Arial"/>
         </w:rPr>
-        <w:t xml:space="preserve">Hvilke type spil tror du PORTAL er, baseret på hvad du har set og læst på websitet? </w:t>
-      </w:r>
-    </w:p>
-    <w:p>
-      <w:pPr>
-        <w:rPr>
-          <w:rFonts w:ascii="Arial" w:hAnsi="Arial" w:cs="Arial"/>
-        </w:rPr>
-      </w:pPr>
-      <w:r>
-        <w:rPr>
-          <w:rFonts w:ascii="Arial" w:hAnsi="Arial" w:cs="Arial"/>
-        </w:rPr>
-        <w:tab/>
-        <w:t>Svar:</w:t>
-      </w:r>
-    </w:p>
-    <w:p>
-      <w:pPr>
-        <w:rPr>
-          <w:rFonts w:ascii="Arial" w:hAnsi="Arial" w:cs="Arial"/>
-        </w:rPr>
-      </w:pPr>
-      <w:r>
-        <w:rPr>
-          <w:rFonts w:ascii="Arial" w:hAnsi="Arial" w:cs="Arial"/>
-        </w:rPr>
-        <w:t xml:space="preserve">Hvilket firma står bag spillet PORTAL? </w:t>
+        <w:t xml:space="preserve">Hvilke </w:t>
+      </w:r>
+      <w:proofErr w:type="gramStart"/>
+      <w:r>
+        <w:rPr>
+          <w:rFonts w:ascii="Arial" w:hAnsi="Arial" w:cs="Arial"/>
+        </w:rPr>
+        <w:t>type spil</w:t>
+      </w:r>
+      <w:proofErr w:type="gramEnd"/>
+      <w:r>
+        <w:rPr>
+          <w:rFonts w:ascii="Arial" w:hAnsi="Arial" w:cs="Arial"/>
+        </w:rPr>
+        <w:t xml:space="preserve"> tror du PORTAL er, baseret på hvad du har set og læst på websitet? </w:t>
       </w:r>
     </w:p>
     <w:p>

</xml_diff>